<commit_message>
Revisione ODD e SDD, implementazione funzionalità di prenotazione
Object Design Document V1.2 - Revisione contenuto documento: modifica Packages
System Design Document V1.3 - Revisione del documento: modifica servizi
Implementazione funzionalità di prenotazione, pagine html e relativi stylesheets e scripts
Aggiunti alla demoData.sql i servizi necessari per il sistema
</commit_message>
<xml_diff>
--- a/Project/Documents/ObjectDesignDocument_HotelCampus.docx
+++ b/Project/Documents/ObjectDesignDocument_HotelCampus.docx
@@ -184,7 +184,7 @@
           <w:sz w:val="36"/>
           <w:lang w:val="en-GB"/>
         </w:rPr>
-        <w:t>1</w:t>
+        <w:t>2</w:t>
       </w:r>
       <w:r>
         <w:rPr>
@@ -457,7 +457,7 @@
         <w:rPr>
           <w:sz w:val="32"/>
         </w:rPr>
-        <w:t>26</w:t>
+        <w:t>01</w:t>
       </w:r>
       <w:r>
         <w:rPr>
@@ -469,13 +469,19 @@
         <w:rPr>
           <w:sz w:val="32"/>
         </w:rPr>
-        <w:t>12</w:t>
+        <w:t>01</w:t>
       </w:r>
       <w:r>
         <w:rPr>
           <w:sz w:val="32"/>
         </w:rPr>
-        <w:t>/2024</w:t>
+        <w:t>/202</w:t>
+      </w:r>
+      <w:r>
+        <w:rPr>
+          <w:sz w:val="32"/>
+        </w:rPr>
+        <w:t>5</w:t>
       </w:r>
     </w:p>
     <w:p>
@@ -1839,7 +1845,7 @@
             <w:tcBorders>
               <w:top w:val="single" w:sz="4" w:space="0" w:color="auto"/>
               <w:left w:val="single" w:sz="2" w:space="0" w:color="000000"/>
-              <w:bottom w:val="single" w:sz="2" w:space="0" w:color="000000"/>
+              <w:bottom w:val="single" w:sz="4" w:space="0" w:color="auto"/>
               <w:right w:val="single" w:sz="2" w:space="0" w:color="000000"/>
             </w:tcBorders>
           </w:tcPr>
@@ -1861,6 +1867,86 @@
         <w:tc>
           <w:tcPr>
             <w:tcW w:w="964" w:type="dxa"/>
+            <w:tcBorders>
+              <w:top w:val="single" w:sz="4" w:space="0" w:color="auto"/>
+              <w:left w:val="single" w:sz="2" w:space="0" w:color="000000"/>
+              <w:bottom w:val="single" w:sz="4" w:space="0" w:color="auto"/>
+              <w:right w:val="single" w:sz="2" w:space="0" w:color="000000"/>
+            </w:tcBorders>
+          </w:tcPr>
+          <w:p>
+            <w:pPr>
+              <w:suppressLineNumbers/>
+              <w:rPr>
+                <w:sz w:val="20"/>
+              </w:rPr>
+            </w:pPr>
+            <w:r>
+              <w:rPr>
+                <w:sz w:val="20"/>
+              </w:rPr>
+              <w:t>1.1</w:t>
+            </w:r>
+          </w:p>
+        </w:tc>
+        <w:tc>
+          <w:tcPr>
+            <w:tcW w:w="4336" w:type="dxa"/>
+            <w:tcBorders>
+              <w:top w:val="single" w:sz="4" w:space="0" w:color="auto"/>
+              <w:left w:val="single" w:sz="2" w:space="0" w:color="000000"/>
+              <w:bottom w:val="single" w:sz="4" w:space="0" w:color="auto"/>
+              <w:right w:val="single" w:sz="2" w:space="0" w:color="000000"/>
+            </w:tcBorders>
+          </w:tcPr>
+          <w:p>
+            <w:pPr>
+              <w:suppressLineNumbers/>
+              <w:rPr>
+                <w:sz w:val="20"/>
+              </w:rPr>
+            </w:pPr>
+            <w:r>
+              <w:rPr>
+                <w:sz w:val="20"/>
+              </w:rPr>
+              <w:t>Aggiunta setRuolo alla specifica dell’interfaccia GestioneUtentiService</w:t>
+            </w:r>
+          </w:p>
+        </w:tc>
+        <w:tc>
+          <w:tcPr>
+            <w:tcW w:w="2410" w:type="dxa"/>
+            <w:tcBorders>
+              <w:top w:val="single" w:sz="4" w:space="0" w:color="auto"/>
+              <w:left w:val="single" w:sz="2" w:space="0" w:color="000000"/>
+              <w:bottom w:val="single" w:sz="4" w:space="0" w:color="auto"/>
+              <w:right w:val="single" w:sz="2" w:space="0" w:color="000000"/>
+            </w:tcBorders>
+          </w:tcPr>
+          <w:p>
+            <w:pPr>
+              <w:suppressLineNumbers/>
+              <w:rPr>
+                <w:sz w:val="20"/>
+              </w:rPr>
+            </w:pPr>
+            <w:r>
+              <w:rPr>
+                <w:sz w:val="20"/>
+              </w:rPr>
+              <w:t>Salvatore Di Martino</w:t>
+            </w:r>
+          </w:p>
+        </w:tc>
+      </w:tr>
+      <w:tr>
+        <w:trPr>
+          <w:trHeight w:val="230"/>
+        </w:trPr>
+        <w:tc>
+          <w:tcPr>
+            <w:tcW w:w="1927" w:type="dxa"/>
             <w:tcBorders>
               <w:top w:val="single" w:sz="4" w:space="0" w:color="auto"/>
               <w:left w:val="single" w:sz="2" w:space="0" w:color="000000"/>
@@ -1879,13 +1965,13 @@
               <w:rPr>
                 <w:sz w:val="20"/>
               </w:rPr>
-              <w:t>1.1</w:t>
-            </w:r>
-          </w:p>
-        </w:tc>
-        <w:tc>
-          <w:tcPr>
-            <w:tcW w:w="4336" w:type="dxa"/>
+              <w:t>01/01/2025</w:t>
+            </w:r>
+          </w:p>
+        </w:tc>
+        <w:tc>
+          <w:tcPr>
+            <w:tcW w:w="964" w:type="dxa"/>
             <w:tcBorders>
               <w:top w:val="single" w:sz="4" w:space="0" w:color="auto"/>
               <w:left w:val="single" w:sz="2" w:space="0" w:color="000000"/>
@@ -1904,7 +1990,56 @@
               <w:rPr>
                 <w:sz w:val="20"/>
               </w:rPr>
-              <w:t>Aggiunta setRuolo alla specifica dell’interfaccia GestioneUtentiService</w:t>
+              <w:t>1.</w:t>
+            </w:r>
+            <w:r>
+              <w:rPr>
+                <w:sz w:val="20"/>
+              </w:rPr>
+              <w:t>2</w:t>
+            </w:r>
+          </w:p>
+        </w:tc>
+        <w:tc>
+          <w:tcPr>
+            <w:tcW w:w="4336" w:type="dxa"/>
+            <w:tcBorders>
+              <w:top w:val="single" w:sz="4" w:space="0" w:color="auto"/>
+              <w:left w:val="single" w:sz="2" w:space="0" w:color="000000"/>
+              <w:bottom w:val="single" w:sz="2" w:space="0" w:color="000000"/>
+              <w:right w:val="single" w:sz="2" w:space="0" w:color="000000"/>
+            </w:tcBorders>
+          </w:tcPr>
+          <w:p>
+            <w:pPr>
+              <w:suppressLineNumbers/>
+              <w:rPr>
+                <w:sz w:val="20"/>
+              </w:rPr>
+            </w:pPr>
+            <w:r>
+              <w:rPr>
+                <w:sz w:val="20"/>
+              </w:rPr>
+              <w:t xml:space="preserve">Revisione contenuto documento </w:t>
+            </w:r>
+            <w:r>
+              <w:rPr>
+                <w:sz w:val="20"/>
+              </w:rPr>
+              <w:t>–</w:t>
+            </w:r>
+            <w:r>
+              <w:rPr>
+                <w:sz w:val="20"/>
+              </w:rPr>
+              <w:t xml:space="preserve"> </w:t>
+            </w:r>
+            <w:r>
+              <w:rPr>
+                <w:sz w:val="20"/>
+              </w:rPr>
+              <w:t>modifica Packages</w:t>
             </w:r>
           </w:p>
         </w:tc>
@@ -3444,7 +3579,7 @@
         <w:t>comuni all’intero sistema</w:t>
       </w:r>
       <w:r>
-        <w:t>, come ad esempio la validazione.</w:t>
+        <w:t>.</w:t>
       </w:r>
     </w:p>
     <w:p>
@@ -3457,6 +3592,80 @@
         <w:ind w:left="1418" w:hanging="1058"/>
         <w:jc w:val="center"/>
       </w:pPr>
+      <w:r>
+        <w:rPr>
+          <w:noProof/>
+        </w:rPr>
+        <mc:AlternateContent>
+          <mc:Choice Requires="wps">
+            <w:drawing>
+              <wp:anchor distT="0" distB="0" distL="114300" distR="114300" simplePos="0" relativeHeight="251659264" behindDoc="0" locked="0" layoutInCell="1" allowOverlap="1" wp14:anchorId="0B92602E" wp14:editId="2C2034A5">
+                <wp:simplePos x="0" y="0"/>
+                <wp:positionH relativeFrom="column">
+                  <wp:posOffset>4066595</wp:posOffset>
+                </wp:positionH>
+                <wp:positionV relativeFrom="paragraph">
+                  <wp:posOffset>2184842</wp:posOffset>
+                </wp:positionV>
+                <wp:extent cx="1089329" cy="683812"/>
+                <wp:effectExtent l="0" t="0" r="0" b="2540"/>
+                <wp:wrapNone/>
+                <wp:docPr id="1583607620" name="Rettangolo 1"/>
+                <wp:cNvGraphicFramePr/>
+                <a:graphic xmlns:a="http://schemas.openxmlformats.org/drawingml/2006/main">
+                  <a:graphicData uri="http://schemas.microsoft.com/office/word/2010/wordprocessingShape">
+                    <wps:wsp>
+                      <wps:cNvSpPr/>
+                      <wps:spPr>
+                        <a:xfrm>
+                          <a:off x="0" y="0"/>
+                          <a:ext cx="1089329" cy="683812"/>
+                        </a:xfrm>
+                        <a:prstGeom prst="rect">
+                          <a:avLst/>
+                        </a:prstGeom>
+                        <a:solidFill>
+                          <a:srgbClr val="7ACFF5"/>
+                        </a:solidFill>
+                        <a:ln>
+                          <a:noFill/>
+                        </a:ln>
+                      </wps:spPr>
+                      <wps:style>
+                        <a:lnRef idx="2">
+                          <a:schemeClr val="accent1">
+                            <a:shade val="15000"/>
+                          </a:schemeClr>
+                        </a:lnRef>
+                        <a:fillRef idx="1">
+                          <a:schemeClr val="accent1"/>
+                        </a:fillRef>
+                        <a:effectRef idx="0">
+                          <a:schemeClr val="accent1"/>
+                        </a:effectRef>
+                        <a:fontRef idx="minor">
+                          <a:schemeClr val="lt1"/>
+                        </a:fontRef>
+                      </wps:style>
+                      <wps:bodyPr rot="0" spcFirstLastPara="0" vertOverflow="overflow" horzOverflow="overflow" vert="horz" wrap="square" lIns="91440" tIns="45720" rIns="91440" bIns="45720" numCol="1" spcCol="0" rtlCol="0" fromWordArt="0" anchor="ctr" anchorCtr="0" forceAA="0" compatLnSpc="1">
+                        <a:prstTxWarp prst="textNoShape">
+                          <a:avLst/>
+                        </a:prstTxWarp>
+                        <a:noAutofit/>
+                      </wps:bodyPr>
+                    </wps:wsp>
+                  </a:graphicData>
+                </a:graphic>
+              </wp:anchor>
+            </w:drawing>
+          </mc:Choice>
+          <mc:Fallback>
+            <w:pict>
+              <v:rect w14:anchorId="34BA0276" id="Rettangolo 1" o:spid="_x0000_s1026" style="position:absolute;margin-left:320.2pt;margin-top:172.05pt;width:85.75pt;height:53.85pt;z-index:251659264;visibility:visible;mso-wrap-style:square;mso-wrap-distance-left:9pt;mso-wrap-distance-top:0;mso-wrap-distance-right:9pt;mso-wrap-distance-bottom:0;mso-position-horizontal:absolute;mso-position-horizontal-relative:text;mso-position-vertical:absolute;mso-position-vertical-relative:text;v-text-anchor:middle" o:gfxdata="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" fillcolor="#7acff5" stroked="f" strokeweight="1pt"/>
+            </w:pict>
+          </mc:Fallback>
+        </mc:AlternateContent>
+      </w:r>
       <w:r>
         <w:rPr>
           <w:noProof/>
@@ -3561,7 +3770,7 @@
           <w:noProof/>
         </w:rPr>
         <w:drawing>
-          <wp:inline distT="0" distB="0" distL="0" distR="0" wp14:anchorId="2EE066B4" wp14:editId="0630771C">
+          <wp:inline distT="0" distB="0" distL="0" distR="0" wp14:anchorId="2EE066B4" wp14:editId="35999CE7">
             <wp:extent cx="4033904" cy="2425700"/>
             <wp:effectExtent l="0" t="0" r="5080" b="0"/>
             <wp:docPr id="1748159591" name="Immagine 1" descr="Immagine che contiene testo, schermata, Rettangolo, diagramma&#10;&#10;Descrizione generata automaticamente"/>
@@ -3640,6 +3849,86 @@
           <w:bCs/>
         </w:rPr>
       </w:pPr>
+      <w:r>
+        <w:rPr>
+          <w:noProof/>
+        </w:rPr>
+        <mc:AlternateContent>
+          <mc:Choice Requires="wps">
+            <w:drawing>
+              <wp:anchor distT="0" distB="0" distL="114300" distR="114300" simplePos="0" relativeHeight="251661312" behindDoc="0" locked="0" layoutInCell="1" allowOverlap="1" wp14:anchorId="2E45F45B" wp14:editId="02D5D2D8">
+                <wp:simplePos x="0" y="0"/>
+                <wp:positionH relativeFrom="column">
+                  <wp:posOffset>1728913</wp:posOffset>
+                </wp:positionH>
+                <wp:positionV relativeFrom="paragraph">
+                  <wp:posOffset>1313070</wp:posOffset>
+                </wp:positionV>
+                <wp:extent cx="1049572" cy="587844"/>
+                <wp:effectExtent l="0" t="0" r="0" b="3175"/>
+                <wp:wrapNone/>
+                <wp:docPr id="1713998033" name="Rettangolo 1"/>
+                <wp:cNvGraphicFramePr/>
+                <a:graphic xmlns:a="http://schemas.openxmlformats.org/drawingml/2006/main">
+                  <a:graphicData uri="http://schemas.microsoft.com/office/word/2010/wordprocessingShape">
+                    <wps:wsp>
+                      <wps:cNvSpPr/>
+                      <wps:spPr>
+                        <a:xfrm>
+                          <a:off x="0" y="0"/>
+                          <a:ext cx="1049572" cy="587844"/>
+                        </a:xfrm>
+                        <a:prstGeom prst="rect">
+                          <a:avLst/>
+                        </a:prstGeom>
+                        <a:solidFill>
+                          <a:srgbClr val="7ACFF5"/>
+                        </a:solidFill>
+                        <a:ln>
+                          <a:noFill/>
+                        </a:ln>
+                      </wps:spPr>
+                      <wps:style>
+                        <a:lnRef idx="2">
+                          <a:schemeClr val="accent1">
+                            <a:shade val="15000"/>
+                          </a:schemeClr>
+                        </a:lnRef>
+                        <a:fillRef idx="1">
+                          <a:schemeClr val="accent1"/>
+                        </a:fillRef>
+                        <a:effectRef idx="0">
+                          <a:schemeClr val="accent1"/>
+                        </a:effectRef>
+                        <a:fontRef idx="minor">
+                          <a:schemeClr val="lt1"/>
+                        </a:fontRef>
+                      </wps:style>
+                      <wps:bodyPr rot="0" spcFirstLastPara="0" vertOverflow="overflow" horzOverflow="overflow" vert="horz" wrap="square" lIns="91440" tIns="45720" rIns="91440" bIns="45720" numCol="1" spcCol="0" rtlCol="0" fromWordArt="0" anchor="ctr" anchorCtr="0" forceAA="0" compatLnSpc="1">
+                        <a:prstTxWarp prst="textNoShape">
+                          <a:avLst/>
+                        </a:prstTxWarp>
+                        <a:noAutofit/>
+                      </wps:bodyPr>
+                    </wps:wsp>
+                  </a:graphicData>
+                </a:graphic>
+                <wp14:sizeRelH relativeFrom="margin">
+                  <wp14:pctWidth>0</wp14:pctWidth>
+                </wp14:sizeRelH>
+                <wp14:sizeRelV relativeFrom="margin">
+                  <wp14:pctHeight>0</wp14:pctHeight>
+                </wp14:sizeRelV>
+              </wp:anchor>
+            </w:drawing>
+          </mc:Choice>
+          <mc:Fallback>
+            <w:pict>
+              <v:rect w14:anchorId="2B8D131B" id="Rettangolo 1" o:spid="_x0000_s1026" style="position:absolute;margin-left:136.15pt;margin-top:103.4pt;width:82.65pt;height:46.3pt;z-index:251661312;visibility:visible;mso-wrap-style:square;mso-width-percent:0;mso-height-percent:0;mso-wrap-distance-left:9pt;mso-wrap-distance-top:0;mso-wrap-distance-right:9pt;mso-wrap-distance-bottom:0;mso-position-horizontal:absolute;mso-position-horizontal-relative:text;mso-position-vertical:absolute;mso-position-vertical-relative:text;mso-width-percent:0;mso-height-percent:0;mso-width-relative:margin;mso-height-relative:margin;v-text-anchor:middle" o:gfxdata="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" fillcolor="#7acff5" stroked="f" strokeweight="1pt"/>
+            </w:pict>
+          </mc:Fallback>
+        </mc:AlternateContent>
+      </w:r>
       <w:r>
         <w:rPr>
           <w:b/>

</xml_diff>

<commit_message>
Object Design Document V1.3, commenti JavaDoc package Entity,  aggiunta CSS, gestione errori
- ODD: Modifica ottimizzazione del modello a oggetti
- commenti JavaDoc package Entity e definizione plugin nel pom.xml
- definizione CSS pagina di conferma prenotazione
- creazione Controller per la gestione degli errori HTTP e definizione pagina di errore predefinita
- modifica condizione di disponibilità camere
</commit_message>
<xml_diff>
--- a/Project/Documents/ObjectDesignDocument_HotelCampus.docx
+++ b/Project/Documents/ObjectDesignDocument_HotelCampus.docx
@@ -184,7 +184,7 @@
           <w:sz w:val="36"/>
           <w:lang w:val="en-GB"/>
         </w:rPr>
-        <w:t>2</w:t>
+        <w:t>3</w:t>
       </w:r>
       <w:r>
         <w:rPr>
@@ -457,7 +457,13 @@
         <w:rPr>
           <w:sz w:val="32"/>
         </w:rPr>
-        <w:t>01</w:t>
+        <w:t>0</w:t>
+      </w:r>
+      <w:r>
+        <w:rPr>
+          <w:sz w:val="32"/>
+        </w:rPr>
+        <w:t>3</w:t>
       </w:r>
       <w:r>
         <w:rPr>
@@ -1950,7 +1956,7 @@
             <w:tcBorders>
               <w:top w:val="single" w:sz="4" w:space="0" w:color="auto"/>
               <w:left w:val="single" w:sz="2" w:space="0" w:color="000000"/>
-              <w:bottom w:val="single" w:sz="2" w:space="0" w:color="000000"/>
+              <w:bottom w:val="single" w:sz="4" w:space="0" w:color="auto"/>
               <w:right w:val="single" w:sz="2" w:space="0" w:color="000000"/>
             </w:tcBorders>
           </w:tcPr>
@@ -1972,6 +1978,104 @@
         <w:tc>
           <w:tcPr>
             <w:tcW w:w="964" w:type="dxa"/>
+            <w:tcBorders>
+              <w:top w:val="single" w:sz="4" w:space="0" w:color="auto"/>
+              <w:left w:val="single" w:sz="2" w:space="0" w:color="000000"/>
+              <w:bottom w:val="single" w:sz="4" w:space="0" w:color="auto"/>
+              <w:right w:val="single" w:sz="2" w:space="0" w:color="000000"/>
+            </w:tcBorders>
+          </w:tcPr>
+          <w:p>
+            <w:pPr>
+              <w:suppressLineNumbers/>
+              <w:rPr>
+                <w:sz w:val="20"/>
+              </w:rPr>
+            </w:pPr>
+            <w:r>
+              <w:rPr>
+                <w:sz w:val="20"/>
+              </w:rPr>
+              <w:t>1.2</w:t>
+            </w:r>
+          </w:p>
+        </w:tc>
+        <w:tc>
+          <w:tcPr>
+            <w:tcW w:w="4336" w:type="dxa"/>
+            <w:tcBorders>
+              <w:top w:val="single" w:sz="4" w:space="0" w:color="auto"/>
+              <w:left w:val="single" w:sz="2" w:space="0" w:color="000000"/>
+              <w:bottom w:val="single" w:sz="4" w:space="0" w:color="auto"/>
+              <w:right w:val="single" w:sz="2" w:space="0" w:color="000000"/>
+            </w:tcBorders>
+          </w:tcPr>
+          <w:p>
+            <w:pPr>
+              <w:suppressLineNumbers/>
+              <w:rPr>
+                <w:sz w:val="20"/>
+              </w:rPr>
+            </w:pPr>
+            <w:r>
+              <w:rPr>
+                <w:sz w:val="20"/>
+              </w:rPr>
+              <w:t xml:space="preserve">Revisione contenuto documento </w:t>
+            </w:r>
+            <w:r>
+              <w:rPr>
+                <w:sz w:val="20"/>
+              </w:rPr>
+              <w:t>–</w:t>
+            </w:r>
+            <w:r>
+              <w:rPr>
+                <w:sz w:val="20"/>
+              </w:rPr>
+              <w:t xml:space="preserve"> </w:t>
+            </w:r>
+            <w:r>
+              <w:rPr>
+                <w:sz w:val="20"/>
+              </w:rPr>
+              <w:t>modifica Packages</w:t>
+            </w:r>
+          </w:p>
+        </w:tc>
+        <w:tc>
+          <w:tcPr>
+            <w:tcW w:w="2410" w:type="dxa"/>
+            <w:tcBorders>
+              <w:top w:val="single" w:sz="4" w:space="0" w:color="auto"/>
+              <w:left w:val="single" w:sz="2" w:space="0" w:color="000000"/>
+              <w:bottom w:val="single" w:sz="4" w:space="0" w:color="auto"/>
+              <w:right w:val="single" w:sz="2" w:space="0" w:color="000000"/>
+            </w:tcBorders>
+          </w:tcPr>
+          <w:p>
+            <w:pPr>
+              <w:suppressLineNumbers/>
+              <w:rPr>
+                <w:sz w:val="20"/>
+              </w:rPr>
+            </w:pPr>
+            <w:r>
+              <w:rPr>
+                <w:sz w:val="20"/>
+              </w:rPr>
+              <w:t>Salvatore Di Martino</w:t>
+            </w:r>
+          </w:p>
+        </w:tc>
+      </w:tr>
+      <w:tr>
+        <w:trPr>
+          <w:trHeight w:val="230"/>
+        </w:trPr>
+        <w:tc>
+          <w:tcPr>
+            <w:tcW w:w="1927" w:type="dxa"/>
             <w:tcBorders>
               <w:top w:val="single" w:sz="4" w:space="0" w:color="auto"/>
               <w:left w:val="single" w:sz="2" w:space="0" w:color="000000"/>
@@ -1990,19 +2094,13 @@
               <w:rPr>
                 <w:sz w:val="20"/>
               </w:rPr>
-              <w:t>1.</w:t>
-            </w:r>
-            <w:r>
-              <w:rPr>
-                <w:sz w:val="20"/>
-              </w:rPr>
-              <w:t>2</w:t>
-            </w:r>
-          </w:p>
-        </w:tc>
-        <w:tc>
-          <w:tcPr>
-            <w:tcW w:w="4336" w:type="dxa"/>
+              <w:t>03/01/2025</w:t>
+            </w:r>
+          </w:p>
+        </w:tc>
+        <w:tc>
+          <w:tcPr>
+            <w:tcW w:w="964" w:type="dxa"/>
             <w:tcBorders>
               <w:top w:val="single" w:sz="4" w:space="0" w:color="auto"/>
               <w:left w:val="single" w:sz="2" w:space="0" w:color="000000"/>
@@ -2021,25 +2119,32 @@
               <w:rPr>
                 <w:sz w:val="20"/>
               </w:rPr>
-              <w:t xml:space="preserve">Revisione contenuto documento </w:t>
-            </w:r>
-            <w:r>
+              <w:t>1.3</w:t>
+            </w:r>
+          </w:p>
+        </w:tc>
+        <w:tc>
+          <w:tcPr>
+            <w:tcW w:w="4336" w:type="dxa"/>
+            <w:tcBorders>
+              <w:top w:val="single" w:sz="4" w:space="0" w:color="auto"/>
+              <w:left w:val="single" w:sz="2" w:space="0" w:color="000000"/>
+              <w:bottom w:val="single" w:sz="2" w:space="0" w:color="000000"/>
+              <w:right w:val="single" w:sz="2" w:space="0" w:color="000000"/>
+            </w:tcBorders>
+          </w:tcPr>
+          <w:p>
+            <w:pPr>
+              <w:suppressLineNumbers/>
               <w:rPr>
                 <w:sz w:val="20"/>
               </w:rPr>
-              <w:t>–</w:t>
-            </w:r>
+            </w:pPr>
             <w:r>
               <w:rPr>
                 <w:sz w:val="20"/>
               </w:rPr>
-              <w:t xml:space="preserve"> </w:t>
-            </w:r>
-            <w:r>
-              <w:rPr>
-                <w:sz w:val="20"/>
-              </w:rPr>
-              <w:t>modifica Packages</w:t>
+              <w:t>Modifica ottimizzazione del modello a oggetti</w:t>
             </w:r>
           </w:p>
         </w:tc>
@@ -3180,13 +3285,12 @@
         <w:rPr>
           <w:b/>
           <w:bCs/>
-          <w:noProof/>
         </w:rPr>
         <w:drawing>
-          <wp:inline distT="0" distB="0" distL="0" distR="0" wp14:anchorId="3952900E" wp14:editId="4C7BA18B">
-            <wp:extent cx="6119495" cy="2399030"/>
-            <wp:effectExtent l="0" t="0" r="0" b="1270"/>
-            <wp:docPr id="981647561" name="Immagine 1" descr="Immagine che contiene testo, diagramma, linea, Piano&#10;&#10;Descrizione generata automaticamente"/>
+          <wp:inline distT="0" distB="0" distL="0" distR="0" wp14:anchorId="4276FC00" wp14:editId="3978AAB9">
+            <wp:extent cx="6296607" cy="2473037"/>
+            <wp:effectExtent l="0" t="0" r="0" b="3810"/>
+            <wp:docPr id="1935764411" name="Immagine 1" descr="Immagine che contiene testo, diagramma, linea, Piano&#10;&#10;Descrizione generata automaticamente"/>
             <wp:cNvGraphicFramePr>
               <a:graphicFrameLocks xmlns:a="http://schemas.openxmlformats.org/drawingml/2006/main" noChangeAspect="1"/>
             </wp:cNvGraphicFramePr>
@@ -3194,7 +3298,7 @@
               <a:graphicData uri="http://schemas.openxmlformats.org/drawingml/2006/picture">
                 <pic:pic xmlns:pic="http://schemas.openxmlformats.org/drawingml/2006/picture">
                   <pic:nvPicPr>
-                    <pic:cNvPr id="981647561" name="Immagine 1" descr="Immagine che contiene testo, diagramma, linea, Piano&#10;&#10;Descrizione generata automaticamente"/>
+                    <pic:cNvPr id="1935764411" name="Immagine 1" descr="Immagine che contiene testo, diagramma, linea, Piano&#10;&#10;Descrizione generata automaticamente"/>
                     <pic:cNvPicPr/>
                   </pic:nvPicPr>
                   <pic:blipFill>
@@ -3206,7 +3310,7 @@
                   <pic:spPr>
                     <a:xfrm>
                       <a:off x="0" y="0"/>
-                      <a:ext cx="6119495" cy="2399030"/>
+                      <a:ext cx="6300162" cy="2474433"/>
                     </a:xfrm>
                     <a:prstGeom prst="rect">
                       <a:avLst/>
@@ -3240,6 +3344,14 @@
       </w:r>
       <w:r>
         <w:t xml:space="preserve"> per gestirne la persistenza.</w:t>
+      </w:r>
+    </w:p>
+    <w:p>
+      <w:pPr>
+        <w:ind w:left="360"/>
+      </w:pPr>
+      <w:r>
+        <w:t>La classe Cliente è stata trasformata in un’entità persistente, mantenendo una relazione con l’entità Utente, che gestisce i dati dell’account (ad esempio email, password e informazioni personali). Questa scelta progettuale permette di tracciare in modo efficace le prenotazioni associate a ciascun cliente, garantendo al contempo una chiara distinzione tra i diversi tipi di utenti e le loro responsabilità all'interno del sistema.</w:t>
       </w:r>
     </w:p>
     <w:p>
@@ -13835,7 +13947,6 @@
   <w:style w:type="character" w:default="1" w:styleId="Carpredefinitoparagrafo">
     <w:name w:val="Default Paragraph Font"/>
     <w:uiPriority w:val="1"/>
-    <w:semiHidden/>
     <w:unhideWhenUsed/>
   </w:style>
   <w:style w:type="table" w:default="1" w:styleId="Tabellanormale">

</xml_diff>

<commit_message>
Creazione pagina index.html GitHub Pages
Creazione pagina index.html GitHub Pages per documentazione JavaDoc
</commit_message>
<xml_diff>
--- a/Project/Documents/ObjectDesignDocument_HotelCampus.docx
+++ b/Project/Documents/ObjectDesignDocument_HotelCampus.docx
@@ -3285,6 +3285,7 @@
         <w:rPr>
           <w:b/>
           <w:bCs/>
+          <w:noProof/>
         </w:rPr>
         <w:drawing>
           <wp:inline distT="0" distB="0" distL="0" distR="0" wp14:anchorId="4276FC00" wp14:editId="3978AAB9">
@@ -4327,15 +4328,36 @@
         <w:tabs>
           <w:tab w:val="right" w:pos="9637"/>
         </w:tabs>
-      </w:pPr>
-      <w:r>
-        <w:t>Link JavaDoc HotelCampus: //da aggiungere</w:t>
-      </w:r>
-      <w:r>
+        <w:rPr>
+          <w:lang w:val="en-GB"/>
+        </w:rPr>
+      </w:pPr>
+      <w:r>
+        <w:rPr>
+          <w:lang w:val="en-GB"/>
+        </w:rPr>
+        <w:t xml:space="preserve">Link JavaDoc HotelCampus: </w:t>
+      </w:r>
+      <w:r>
+        <w:rPr>
+          <w:lang w:val="en-GB"/>
+        </w:rPr>
+        <w:t>https://saldm04.github.io/IS-HotelCampus/</w:t>
+      </w:r>
+      <w:r>
+        <w:rPr>
+          <w:lang w:val="en-GB"/>
+        </w:rPr>
         <w:tab/>
       </w:r>
     </w:p>
-    <w:p/>
+    <w:p>
+      <w:pPr>
+        <w:rPr>
+          <w:lang w:val="en-GB"/>
+        </w:rPr>
+      </w:pPr>
+    </w:p>
     <w:p>
       <w:r>
         <w:t>Di seguito vengono descritte le interfacce pubbliche di ciascun</w:t>
@@ -13947,6 +13969,7 @@
   <w:style w:type="character" w:default="1" w:styleId="Carpredefinitoparagrafo">
     <w:name w:val="Default Paragraph Font"/>
     <w:uiPriority w:val="1"/>
+    <w:semiHidden/>
     <w:unhideWhenUsed/>
   </w:style>
   <w:style w:type="table" w:default="1" w:styleId="Tabellanormale">

</xml_diff>

<commit_message>
Object Design Document V1.4
Cambio da tipo Date a LocalDate per le date negli oggetti
</commit_message>
<xml_diff>
--- a/Project/Documents/ObjectDesignDocument_HotelCampus.docx
+++ b/Project/Documents/ObjectDesignDocument_HotelCampus.docx
@@ -184,7 +184,7 @@
           <w:sz w:val="36"/>
           <w:lang w:val="en-GB"/>
         </w:rPr>
-        <w:t>3</w:t>
+        <w:t>4</w:t>
       </w:r>
       <w:r>
         <w:rPr>
@@ -463,7 +463,7 @@
         <w:rPr>
           <w:sz w:val="32"/>
         </w:rPr>
-        <w:t>3</w:t>
+        <w:t>7</w:t>
       </w:r>
       <w:r>
         <w:rPr>
@@ -2079,7 +2079,7 @@
             <w:tcBorders>
               <w:top w:val="single" w:sz="4" w:space="0" w:color="auto"/>
               <w:left w:val="single" w:sz="2" w:space="0" w:color="000000"/>
-              <w:bottom w:val="single" w:sz="2" w:space="0" w:color="000000"/>
+              <w:bottom w:val="single" w:sz="4" w:space="0" w:color="auto"/>
               <w:right w:val="single" w:sz="2" w:space="0" w:color="000000"/>
             </w:tcBorders>
           </w:tcPr>
@@ -2101,6 +2101,86 @@
         <w:tc>
           <w:tcPr>
             <w:tcW w:w="964" w:type="dxa"/>
+            <w:tcBorders>
+              <w:top w:val="single" w:sz="4" w:space="0" w:color="auto"/>
+              <w:left w:val="single" w:sz="2" w:space="0" w:color="000000"/>
+              <w:bottom w:val="single" w:sz="4" w:space="0" w:color="auto"/>
+              <w:right w:val="single" w:sz="2" w:space="0" w:color="000000"/>
+            </w:tcBorders>
+          </w:tcPr>
+          <w:p>
+            <w:pPr>
+              <w:suppressLineNumbers/>
+              <w:rPr>
+                <w:sz w:val="20"/>
+              </w:rPr>
+            </w:pPr>
+            <w:r>
+              <w:rPr>
+                <w:sz w:val="20"/>
+              </w:rPr>
+              <w:t>1.3</w:t>
+            </w:r>
+          </w:p>
+        </w:tc>
+        <w:tc>
+          <w:tcPr>
+            <w:tcW w:w="4336" w:type="dxa"/>
+            <w:tcBorders>
+              <w:top w:val="single" w:sz="4" w:space="0" w:color="auto"/>
+              <w:left w:val="single" w:sz="2" w:space="0" w:color="000000"/>
+              <w:bottom w:val="single" w:sz="4" w:space="0" w:color="auto"/>
+              <w:right w:val="single" w:sz="2" w:space="0" w:color="000000"/>
+            </w:tcBorders>
+          </w:tcPr>
+          <w:p>
+            <w:pPr>
+              <w:suppressLineNumbers/>
+              <w:rPr>
+                <w:sz w:val="20"/>
+              </w:rPr>
+            </w:pPr>
+            <w:r>
+              <w:rPr>
+                <w:sz w:val="20"/>
+              </w:rPr>
+              <w:t>Modifica ottimizzazione del modello a oggetti</w:t>
+            </w:r>
+          </w:p>
+        </w:tc>
+        <w:tc>
+          <w:tcPr>
+            <w:tcW w:w="2410" w:type="dxa"/>
+            <w:tcBorders>
+              <w:top w:val="single" w:sz="4" w:space="0" w:color="auto"/>
+              <w:left w:val="single" w:sz="2" w:space="0" w:color="000000"/>
+              <w:bottom w:val="single" w:sz="4" w:space="0" w:color="auto"/>
+              <w:right w:val="single" w:sz="2" w:space="0" w:color="000000"/>
+            </w:tcBorders>
+          </w:tcPr>
+          <w:p>
+            <w:pPr>
+              <w:suppressLineNumbers/>
+              <w:rPr>
+                <w:sz w:val="20"/>
+              </w:rPr>
+            </w:pPr>
+            <w:r>
+              <w:rPr>
+                <w:sz w:val="20"/>
+              </w:rPr>
+              <w:t>Salvatore Di Martino</w:t>
+            </w:r>
+          </w:p>
+        </w:tc>
+      </w:tr>
+      <w:tr>
+        <w:trPr>
+          <w:trHeight w:val="230"/>
+        </w:trPr>
+        <w:tc>
+          <w:tcPr>
+            <w:tcW w:w="1927" w:type="dxa"/>
             <w:tcBorders>
               <w:top w:val="single" w:sz="4" w:space="0" w:color="auto"/>
               <w:left w:val="single" w:sz="2" w:space="0" w:color="000000"/>
@@ -2119,13 +2199,13 @@
               <w:rPr>
                 <w:sz w:val="20"/>
               </w:rPr>
-              <w:t>1.3</w:t>
-            </w:r>
-          </w:p>
-        </w:tc>
-        <w:tc>
-          <w:tcPr>
-            <w:tcW w:w="4336" w:type="dxa"/>
+              <w:t>07/01/2025</w:t>
+            </w:r>
+          </w:p>
+        </w:tc>
+        <w:tc>
+          <w:tcPr>
+            <w:tcW w:w="964" w:type="dxa"/>
             <w:tcBorders>
               <w:top w:val="single" w:sz="4" w:space="0" w:color="auto"/>
               <w:left w:val="single" w:sz="2" w:space="0" w:color="000000"/>
@@ -2144,7 +2224,38 @@
               <w:rPr>
                 <w:sz w:val="20"/>
               </w:rPr>
-              <w:t>Modifica ottimizzazione del modello a oggetti</w:t>
+              <w:t>1.4</w:t>
+            </w:r>
+          </w:p>
+        </w:tc>
+        <w:tc>
+          <w:tcPr>
+            <w:tcW w:w="4336" w:type="dxa"/>
+            <w:tcBorders>
+              <w:top w:val="single" w:sz="4" w:space="0" w:color="auto"/>
+              <w:left w:val="single" w:sz="2" w:space="0" w:color="000000"/>
+              <w:bottom w:val="single" w:sz="2" w:space="0" w:color="000000"/>
+              <w:right w:val="single" w:sz="2" w:space="0" w:color="000000"/>
+            </w:tcBorders>
+          </w:tcPr>
+          <w:p>
+            <w:pPr>
+              <w:suppressLineNumbers/>
+              <w:rPr>
+                <w:sz w:val="20"/>
+              </w:rPr>
+            </w:pPr>
+            <w:r>
+              <w:rPr>
+                <w:sz w:val="20"/>
+              </w:rPr>
+              <w:t xml:space="preserve">Cambio da tipo Date a LocalDate per </w:t>
+            </w:r>
+            <w:r>
+              <w:rPr>
+                <w:sz w:val="20"/>
+              </w:rPr>
+              <w:t>le date negli oggetti</w:t>
             </w:r>
           </w:p>
         </w:tc>
@@ -2289,7 +2400,7 @@
         <w:rPr>
           <w:noProof/>
         </w:rPr>
-        <w:instrText xml:space="preserve"> PAGEREF _Toc184715680 \h </w:instrText>
+        <w:instrText xml:space="preserve"> PAGEREF _Toc187180781 \h </w:instrText>
       </w:r>
       <w:r>
         <w:rPr>
@@ -2365,7 +2476,7 @@
         <w:rPr>
           <w:noProof/>
         </w:rPr>
-        <w:instrText xml:space="preserve"> PAGEREF _Toc184715681 \h </w:instrText>
+        <w:instrText xml:space="preserve"> PAGEREF _Toc187180782 \h </w:instrText>
       </w:r>
       <w:r>
         <w:rPr>
@@ -2441,7 +2552,7 @@
         <w:rPr>
           <w:noProof/>
         </w:rPr>
-        <w:instrText xml:space="preserve"> PAGEREF _Toc184715682 \h </w:instrText>
+        <w:instrText xml:space="preserve"> PAGEREF _Toc187180783 \h </w:instrText>
       </w:r>
       <w:r>
         <w:rPr>
@@ -2517,7 +2628,7 @@
         <w:rPr>
           <w:noProof/>
         </w:rPr>
-        <w:instrText xml:space="preserve"> PAGEREF _Toc184715683 \h </w:instrText>
+        <w:instrText xml:space="preserve"> PAGEREF _Toc187180784 \h </w:instrText>
       </w:r>
       <w:r>
         <w:rPr>
@@ -2593,7 +2704,7 @@
         <w:rPr>
           <w:noProof/>
         </w:rPr>
-        <w:instrText xml:space="preserve"> PAGEREF _Toc184715684 \h </w:instrText>
+        <w:instrText xml:space="preserve"> PAGEREF _Toc187180785 \h </w:instrText>
       </w:r>
       <w:r>
         <w:rPr>
@@ -2669,7 +2780,7 @@
         <w:rPr>
           <w:noProof/>
         </w:rPr>
-        <w:instrText xml:space="preserve"> PAGEREF _Toc184715685 \h </w:instrText>
+        <w:instrText xml:space="preserve"> PAGEREF _Toc187180786 \h </w:instrText>
       </w:r>
       <w:r>
         <w:rPr>
@@ -2745,7 +2856,7 @@
         <w:rPr>
           <w:noProof/>
         </w:rPr>
-        <w:instrText xml:space="preserve"> PAGEREF _Toc184715686 \h </w:instrText>
+        <w:instrText xml:space="preserve"> PAGEREF _Toc187180787 \h </w:instrText>
       </w:r>
       <w:r>
         <w:rPr>
@@ -2821,7 +2932,7 @@
         <w:rPr>
           <w:noProof/>
         </w:rPr>
-        <w:instrText xml:space="preserve"> PAGEREF _Toc184715687 \h </w:instrText>
+        <w:instrText xml:space="preserve"> PAGEREF _Toc187180788 \h </w:instrText>
       </w:r>
       <w:r>
         <w:rPr>
@@ -2897,7 +3008,7 @@
         <w:rPr>
           <w:noProof/>
         </w:rPr>
-        <w:instrText xml:space="preserve"> PAGEREF _Toc184715688 \h </w:instrText>
+        <w:instrText xml:space="preserve"> PAGEREF _Toc187180789 \h </w:instrText>
       </w:r>
       <w:r>
         <w:rPr>
@@ -2952,7 +3063,7 @@
       </w:r>
       <w:bookmarkStart w:id="0" w:name="_Toc182846222"/>
       <w:bookmarkStart w:id="1" w:name="_Toc183267797"/>
-      <w:bookmarkStart w:id="2" w:name="_Toc184715680"/>
+      <w:bookmarkStart w:id="2" w:name="_Toc187180781"/>
       <w:r>
         <w:lastRenderedPageBreak/>
         <w:t>Introduzion</w:t>
@@ -2973,7 +3084,7 @@
       </w:r>
       <w:bookmarkStart w:id="3" w:name="_Toc182846223"/>
       <w:bookmarkStart w:id="4" w:name="_Toc183267798"/>
-      <w:bookmarkStart w:id="5" w:name="_Toc184715681"/>
+      <w:bookmarkStart w:id="5" w:name="_Toc187180782"/>
       <w:r>
         <w:t>Scopo del Sistema</w:t>
       </w:r>
@@ -3033,7 +3144,7 @@
       <w:r>
         <w:t xml:space="preserve"> </w:t>
       </w:r>
-      <w:bookmarkStart w:id="6" w:name="_Toc184715682"/>
+      <w:bookmarkStart w:id="6" w:name="_Toc187180783"/>
       <w:r>
         <w:t>Obiettivi</w:t>
       </w:r>
@@ -3198,7 +3309,7 @@
       <w:r>
         <w:t xml:space="preserve"> </w:t>
       </w:r>
-      <w:bookmarkStart w:id="7" w:name="_Toc184715683"/>
+      <w:bookmarkStart w:id="7" w:name="_Toc187180784"/>
       <w:r>
         <w:t>Linee guida per la documentazione dell’interfaccia</w:t>
       </w:r>
@@ -3251,7 +3362,7 @@
       <w:r>
         <w:t xml:space="preserve"> </w:t>
       </w:r>
-      <w:bookmarkStart w:id="8" w:name="_Toc184715684"/>
+      <w:bookmarkStart w:id="8" w:name="_Toc187180785"/>
       <w:r>
         <w:t>Ottimizzazione</w:t>
       </w:r>
@@ -3375,7 +3486,7 @@
           <w:numId w:val="1"/>
         </w:numPr>
       </w:pPr>
-      <w:bookmarkStart w:id="9" w:name="_Toc184715685"/>
+      <w:bookmarkStart w:id="9" w:name="_Toc187180786"/>
       <w:r>
         <w:lastRenderedPageBreak/>
         <w:t>Packages</w:t>
@@ -3389,7 +3500,7 @@
       <w:r>
         <w:t xml:space="preserve"> </w:t>
       </w:r>
-      <w:bookmarkStart w:id="10" w:name="_Toc184715686"/>
+      <w:bookmarkStart w:id="10" w:name="_Toc187180787"/>
       <w:r>
         <w:t>Struttura del progetto</w:t>
       </w:r>
@@ -4273,7 +4384,7 @@
           <w:numId w:val="1"/>
         </w:numPr>
       </w:pPr>
-      <w:bookmarkStart w:id="11" w:name="_Toc184715687"/>
+      <w:bookmarkStart w:id="11" w:name="_Toc187180788"/>
       <w:r>
         <w:lastRenderedPageBreak/>
         <w:t>Interfaccia delle classi</w:t>
@@ -4571,7 +4682,13 @@
               <w:t>+ creaUtente(</w:t>
             </w:r>
             <w:r>
-              <w:t>String nome, String cognome, Date dataDiNascita, Stri</w:t>
+              <w:t xml:space="preserve">String nome, String cognome, </w:t>
+            </w:r>
+            <w:r>
+              <w:t>LocalDate</w:t>
+            </w:r>
+            <w:r>
+              <w:t xml:space="preserve"> dataDiNascita, Stri</w:t>
             </w:r>
             <w:r>
               <w:t>ng nazionalità, String email, String password</w:t>
@@ -5051,7 +5168,19 @@
               <w:rPr>
                 <w:color w:val="FFFFFF" w:themeColor="background1"/>
               </w:rPr>
-              <w:t>creaUtente(String nome, String cognome, Date dataDiNascita, String nazionalità, String email, String password) : Utente</w:t>
+              <w:t xml:space="preserve">creaUtente(String nome, String cognome, </w:t>
+            </w:r>
+            <w:r>
+              <w:rPr>
+                <w:color w:val="FFFFFF" w:themeColor="background1"/>
+              </w:rPr>
+              <w:t>LocalDate</w:t>
+            </w:r>
+            <w:r>
+              <w:rPr>
+                <w:color w:val="FFFFFF" w:themeColor="background1"/>
+              </w:rPr>
+              <w:t xml:space="preserve"> dataDiNascita, String nazionalità, String email, String password) : Utente</w:t>
             </w:r>
           </w:p>
         </w:tc>
@@ -5139,7 +5268,13 @@
               <w:t>context GestioneUtentiService::</w:t>
             </w:r>
             <w:r>
-              <w:t>creaUtente(String nome, String cognome, Date dataDiNascita, String nazionalità, String email, String password) : Utente</w:t>
+              <w:t xml:space="preserve">creaUtente(String nome, String cognome, </w:t>
+            </w:r>
+            <w:r>
+              <w:t>LocalDate</w:t>
+            </w:r>
+            <w:r>
+              <w:t xml:space="preserve"> dataDiNascita, String nazionalità, String email, String password) : Utente</w:t>
             </w:r>
           </w:p>
           <w:p>
@@ -5163,7 +5298,13 @@
               <w:cnfStyle w:val="000000100000" w:firstRow="0" w:lastRow="0" w:firstColumn="0" w:lastColumn="0" w:oddVBand="0" w:evenVBand="0" w:oddHBand="1" w:evenHBand="0" w:firstRowFirstColumn="0" w:firstRowLastColumn="0" w:lastRowFirstColumn="0" w:lastRowLastColumn="0"/>
             </w:pPr>
             <w:r>
-              <w:t>pre: dataDiNascita &lt;&gt; null and dataDiNascita &lt;= Date::now()</w:t>
+              <w:t xml:space="preserve">pre: dataDiNascita &lt;&gt; null and dataDiNascita &lt;= </w:t>
+            </w:r>
+            <w:r>
+              <w:t>LocalDate</w:t>
+            </w:r>
+            <w:r>
+              <w:t>::now()</w:t>
             </w:r>
           </w:p>
           <w:p>
@@ -5271,32 +5412,62 @@
               <w:cnfStyle w:val="000000000000" w:firstRow="0" w:lastRow="0" w:firstColumn="0" w:lastColumn="0" w:oddVBand="0" w:evenVBand="0" w:oddHBand="0" w:evenHBand="0" w:firstRowFirstColumn="0" w:firstRowLastColumn="0" w:lastRowFirstColumn="0" w:lastRowLastColumn="0"/>
             </w:pPr>
             <w:r>
-              <w:t>context GestioneUtentiService::creaUtente(String nome, String cognome, Date dataDiNascita, String nazionalità, String email, String password) : Utente</w:t>
+              <w:t xml:space="preserve">context GestioneUtentiService::creaUtente(String nome, String cognome, </w:t>
+            </w:r>
+            <w:r>
+              <w:t>LocalDate</w:t>
+            </w:r>
+            <w:r>
+              <w:t xml:space="preserve"> dataDiNascita, String nazionalità, String email, String password) : Utente</w:t>
             </w:r>
           </w:p>
           <w:p>
             <w:pPr>
               <w:cnfStyle w:val="000000000000" w:firstRow="0" w:lastRow="0" w:firstColumn="0" w:lastColumn="0" w:oddVBand="0" w:evenVBand="0" w:oddHBand="0" w:evenHBand="0" w:firstRowFirstColumn="0" w:firstRowLastColumn="0" w:lastRowFirstColumn="0" w:lastRowLastColumn="0"/>
-            </w:pPr>
-            <w:r>
+              <w:rPr>
+                <w:lang w:val="en-GB"/>
+              </w:rPr>
+            </w:pPr>
+            <w:r>
+              <w:rPr>
+                <w:lang w:val="en-GB"/>
+              </w:rPr>
               <w:t>post: result &lt;&gt; null</w:t>
             </w:r>
             <w:r>
+              <w:rPr>
+                <w:lang w:val="en-GB"/>
+              </w:rPr>
               <w:t xml:space="preserve"> and </w:t>
             </w:r>
             <w:r>
+              <w:rPr>
+                <w:lang w:val="en-GB"/>
+              </w:rPr>
               <w:t>se</w:t>
             </w:r>
             <w:r>
+              <w:rPr>
+                <w:lang w:val="en-GB"/>
+              </w:rPr>
               <w:t>l</w:t>
             </w:r>
             <w:r>
+              <w:rPr>
+                <w:lang w:val="en-GB"/>
+              </w:rPr>
               <w:t>f</w:t>
             </w:r>
             <w:r>
+              <w:rPr>
+                <w:lang w:val="en-GB"/>
+              </w:rPr>
               <w:t xml:space="preserve">.getUtente(email) = </w:t>
             </w:r>
             <w:r>
+              <w:rPr>
+                <w:lang w:val="en-GB"/>
+              </w:rPr>
               <w:t>result</w:t>
             </w:r>
           </w:p>
@@ -6935,7 +7106,16 @@
               <w:t>+ getCamereDisponibili(</w:t>
             </w:r>
             <w:r>
-              <w:t>Date checkIn, Date checkOut, int numeroOspiti</w:t>
+              <w:t>LocalDate</w:t>
+            </w:r>
+            <w:r>
+              <w:t xml:space="preserve"> checkIn, </w:t>
+            </w:r>
+            <w:r>
+              <w:t>LocalDate</w:t>
+            </w:r>
+            <w:r>
+              <w:t xml:space="preserve"> checkOut, int numeroOspiti</w:t>
             </w:r>
             <w:r>
               <w:t>)</w:t>
@@ -6958,7 +7138,16 @@
               <w:t xml:space="preserve">, </w:t>
             </w:r>
             <w:r>
-              <w:t>Date checkIn, Date checkOut)</w:t>
+              <w:t>LocalDate</w:t>
+            </w:r>
+            <w:r>
+              <w:t xml:space="preserve"> checkIn, </w:t>
+            </w:r>
+            <w:r>
+              <w:t>LocalDate</w:t>
+            </w:r>
+            <w:r>
+              <w:t xml:space="preserve"> checkOut)</w:t>
             </w:r>
             <w:r>
               <w:t>: boolean</w:t>
@@ -8003,7 +8192,31 @@
               <w:rPr>
                 <w:color w:val="FFFFFF" w:themeColor="background1"/>
               </w:rPr>
-              <w:t>+ getCamereDisponibili(Date checkIn, Date checkOut, int numeroOspiti) : Collection&lt;Camera&gt;</w:t>
+              <w:t>+ getCamereDisponibili(</w:t>
+            </w:r>
+            <w:r>
+              <w:rPr>
+                <w:color w:val="FFFFFF" w:themeColor="background1"/>
+              </w:rPr>
+              <w:t>LocalDate</w:t>
+            </w:r>
+            <w:r>
+              <w:rPr>
+                <w:color w:val="FFFFFF" w:themeColor="background1"/>
+              </w:rPr>
+              <w:t xml:space="preserve"> checkIn, </w:t>
+            </w:r>
+            <w:r>
+              <w:rPr>
+                <w:color w:val="FFFFFF" w:themeColor="background1"/>
+              </w:rPr>
+              <w:t>LocalDate</w:t>
+            </w:r>
+            <w:r>
+              <w:rPr>
+                <w:color w:val="FFFFFF" w:themeColor="background1"/>
+              </w:rPr>
+              <w:t xml:space="preserve"> checkOut, int numeroOspiti) : Collection&lt;Camera&gt;</w:t>
             </w:r>
           </w:p>
         </w:tc>
@@ -8099,34 +8312,28 @@
           <w:p>
             <w:pPr>
               <w:cnfStyle w:val="000000000000" w:firstRow="0" w:lastRow="0" w:firstColumn="0" w:lastColumn="0" w:oddVBand="0" w:evenVBand="0" w:oddHBand="0" w:evenHBand="0" w:firstRowFirstColumn="0" w:firstRowLastColumn="0" w:lastRowFirstColumn="0" w:lastRowLastColumn="0"/>
-              <w:rPr>
-                <w:lang w:val="en-US"/>
-              </w:rPr>
-            </w:pPr>
-            <w:r>
-              <w:rPr>
-                <w:lang w:val="en-US"/>
-              </w:rPr>
-              <w:t>Context GestioneCamereService::</w:t>
-            </w:r>
-            <w:r>
-              <w:rPr>
-                <w:lang w:val="en-US"/>
-              </w:rPr>
-              <w:t>getCamereDisponibili(Date checkIn, Date checkOut, int numeroOspiti) : Collection&lt;Camera&gt;</w:t>
+            </w:pPr>
+            <w:r>
+              <w:t>Context GestioneCamereService::getCamereDisponibili(</w:t>
+            </w:r>
+            <w:r>
+              <w:t>LocalDate</w:t>
+            </w:r>
+            <w:r>
+              <w:t xml:space="preserve"> checkIn, </w:t>
+            </w:r>
+            <w:r>
+              <w:t>LocalDate</w:t>
+            </w:r>
+            <w:r>
+              <w:t xml:space="preserve"> checkOut, int numeroOspiti) : Collection&lt;Camera&gt;</w:t>
             </w:r>
           </w:p>
           <w:p>
             <w:pPr>
               <w:cnfStyle w:val="000000000000" w:firstRow="0" w:lastRow="0" w:firstColumn="0" w:lastColumn="0" w:oddVBand="0" w:evenVBand="0" w:oddHBand="0" w:evenHBand="0" w:firstRowFirstColumn="0" w:firstRowLastColumn="0" w:lastRowFirstColumn="0" w:lastRowLastColumn="0"/>
-              <w:rPr>
-                <w:lang w:val="en-US"/>
-              </w:rPr>
-            </w:pPr>
-            <w:r>
-              <w:rPr>
-                <w:lang w:val="en-US"/>
-              </w:rPr>
+            </w:pPr>
+            <w:r>
               <w:t>pre: checkIn &lt;&gt; null and checkOut &lt;&gt; null</w:t>
             </w:r>
           </w:p>
@@ -8185,7 +8392,19 @@
               <w:cnfStyle w:val="000000100000" w:firstRow="0" w:lastRow="0" w:firstColumn="0" w:lastColumn="0" w:oddVBand="0" w:evenVBand="0" w:oddHBand="1" w:evenHBand="0" w:firstRowFirstColumn="0" w:firstRowLastColumn="0" w:lastRowFirstColumn="0" w:lastRowLastColumn="0"/>
             </w:pPr>
             <w:r>
-              <w:t>Context GestioneCamereService::getCamereDisponibili(Date checkIn, Date checkOut, int numeroOspiti) : Collection&lt;Camera&gt;</w:t>
+              <w:t>Context GestioneCamereService::getCamereDisponibili(</w:t>
+            </w:r>
+            <w:r>
+              <w:t>LocalDate</w:t>
+            </w:r>
+            <w:r>
+              <w:t xml:space="preserve"> checkIn, </w:t>
+            </w:r>
+            <w:r>
+              <w:t>LocalDate</w:t>
+            </w:r>
+            <w:r>
+              <w:t xml:space="preserve"> checkOut, int numeroOspiti) : Collection&lt;Camera&gt;</w:t>
             </w:r>
           </w:p>
           <w:p>
@@ -8279,7 +8498,31 @@
               <w:rPr>
                 <w:color w:val="FFFFFF" w:themeColor="background1"/>
               </w:rPr>
-              <w:t>, Date checkIn, Date checkOut</w:t>
+              <w:t xml:space="preserve">, </w:t>
+            </w:r>
+            <w:r>
+              <w:rPr>
+                <w:color w:val="FFFFFF" w:themeColor="background1"/>
+              </w:rPr>
+              <w:t>LocalDate</w:t>
+            </w:r>
+            <w:r>
+              <w:rPr>
+                <w:color w:val="FFFFFF" w:themeColor="background1"/>
+              </w:rPr>
+              <w:t xml:space="preserve"> checkIn, </w:t>
+            </w:r>
+            <w:r>
+              <w:rPr>
+                <w:color w:val="FFFFFF" w:themeColor="background1"/>
+              </w:rPr>
+              <w:t>LocalDate</w:t>
+            </w:r>
+            <w:r>
+              <w:rPr>
+                <w:color w:val="FFFFFF" w:themeColor="background1"/>
+              </w:rPr>
+              <w:t xml:space="preserve"> checkOut</w:t>
             </w:r>
             <w:r>
               <w:rPr>
@@ -8378,22 +8621,43 @@
               <w:t xml:space="preserve">, </w:t>
             </w:r>
             <w:r>
-              <w:t>Date checkIn, Date checkOut) : boolean</w:t>
+              <w:t>LocalDate</w:t>
+            </w:r>
+            <w:r>
+              <w:t xml:space="preserve"> checkIn, </w:t>
+            </w:r>
+            <w:r>
+              <w:t>LocalDate</w:t>
+            </w:r>
+            <w:r>
+              <w:t xml:space="preserve"> checkOut) : boolean</w:t>
             </w:r>
           </w:p>
           <w:p>
             <w:pPr>
               <w:cnfStyle w:val="000000000000" w:firstRow="0" w:lastRow="0" w:firstColumn="0" w:lastColumn="0" w:oddVBand="0" w:evenVBand="0" w:oddHBand="0" w:evenHBand="0" w:firstRowFirstColumn="0" w:firstRowLastColumn="0" w:lastRowFirstColumn="0" w:lastRowLastColumn="0"/>
-            </w:pPr>
-            <w:r>
+              <w:rPr>
+                <w:lang w:val="en-GB"/>
+              </w:rPr>
+            </w:pPr>
+            <w:r>
+              <w:rPr>
+                <w:lang w:val="en-GB"/>
+              </w:rPr>
               <w:t>pre: camera &lt;&gt; null</w:t>
             </w:r>
           </w:p>
           <w:p>
             <w:pPr>
               <w:cnfStyle w:val="000000000000" w:firstRow="0" w:lastRow="0" w:firstColumn="0" w:lastColumn="0" w:oddVBand="0" w:evenVBand="0" w:oddHBand="0" w:evenHBand="0" w:firstRowFirstColumn="0" w:firstRowLastColumn="0" w:lastRowFirstColumn="0" w:lastRowLastColumn="0"/>
-            </w:pPr>
-            <w:r>
+              <w:rPr>
+                <w:lang w:val="en-GB"/>
+              </w:rPr>
+            </w:pPr>
+            <w:r>
+              <w:rPr>
+                <w:lang w:val="en-GB"/>
+              </w:rPr>
               <w:t>pre: checkIn &lt;&gt; null and checkOut &lt;&gt; null</w:t>
             </w:r>
           </w:p>
@@ -8499,15 +8763,21 @@
           <w:p>
             <w:pPr>
               <w:cnfStyle w:val="000000100000" w:firstRow="0" w:lastRow="0" w:firstColumn="0" w:lastColumn="0" w:oddVBand="0" w:evenVBand="0" w:oddHBand="1" w:evenHBand="0" w:firstRowFirstColumn="0" w:firstRowLastColumn="0" w:lastRowFirstColumn="0" w:lastRowLastColumn="0"/>
-              <w:rPr>
-                <w:lang w:val="en-US"/>
-              </w:rPr>
-            </w:pPr>
-            <w:r>
-              <w:rPr>
-                <w:lang w:val="en-US"/>
-              </w:rPr>
-              <w:t>Context GestioneCamereService::verificaDisponibilita(Camera camera, Date checkIn, Date checkOut) : boolean</w:t>
+            </w:pPr>
+            <w:r>
+              <w:t xml:space="preserve">Context GestioneCamereService::verificaDisponibilita(Camera camera, </w:t>
+            </w:r>
+            <w:r>
+              <w:t>LocalDate</w:t>
+            </w:r>
+            <w:r>
+              <w:t xml:space="preserve"> checkIn, </w:t>
+            </w:r>
+            <w:r>
+              <w:t>LocalDate</w:t>
+            </w:r>
+            <w:r>
+              <w:t xml:space="preserve"> checkOut) : boolean</w:t>
             </w:r>
           </w:p>
           <w:p>
@@ -10122,7 +10392,16 @@
               <w:t>creaPrenotazione(</w:t>
             </w:r>
             <w:r>
-              <w:t xml:space="preserve">Date dataCheckIn, Date dataCheckOut, </w:t>
+              <w:t>LocalDate</w:t>
+            </w:r>
+            <w:r>
+              <w:t xml:space="preserve"> dataCheckIn, </w:t>
+            </w:r>
+            <w:r>
+              <w:t>LocalDate</w:t>
+            </w:r>
+            <w:r>
+              <w:t xml:space="preserve"> dataCheckOut, </w:t>
             </w:r>
             <w:r>
               <w:t>int numeroOspiti</w:t>
@@ -10168,7 +10447,16 @@
               <w:t xml:space="preserve">String email, </w:t>
             </w:r>
             <w:r>
-              <w:t>Date checkIn, Date checkOut</w:t>
+              <w:t>LocalDate</w:t>
+            </w:r>
+            <w:r>
+              <w:t xml:space="preserve"> checkIn, </w:t>
+            </w:r>
+            <w:r>
+              <w:t>LocalDate</w:t>
+            </w:r>
+            <w:r>
+              <w:t xml:space="preserve"> checkOut</w:t>
             </w:r>
             <w:r>
               <w:t>) : Collection&lt;Prenotazioni&gt;</w:t>
@@ -10465,7 +10753,31 @@
               <w:rPr>
                 <w:color w:val="FFFFFF" w:themeColor="background1"/>
               </w:rPr>
-              <w:t>+ creaPrenotazione(Date dataCheckIn, Date dataCheckOut, int numeroOspiti, Camera camera, List&lt;ServizioPrenotato&gt; servizi, Cliente cliente) : Prenotazione</w:t>
+              <w:t>+ creaPrenotazione(</w:t>
+            </w:r>
+            <w:r>
+              <w:rPr>
+                <w:color w:val="FFFFFF" w:themeColor="background1"/>
+              </w:rPr>
+              <w:t>LocalDate</w:t>
+            </w:r>
+            <w:r>
+              <w:rPr>
+                <w:color w:val="FFFFFF" w:themeColor="background1"/>
+              </w:rPr>
+              <w:t xml:space="preserve"> dataCheckIn, </w:t>
+            </w:r>
+            <w:r>
+              <w:rPr>
+                <w:color w:val="FFFFFF" w:themeColor="background1"/>
+              </w:rPr>
+              <w:t>LocalDate</w:t>
+            </w:r>
+            <w:r>
+              <w:rPr>
+                <w:color w:val="FFFFFF" w:themeColor="background1"/>
+              </w:rPr>
+              <w:t xml:space="preserve"> dataCheckOut, int numeroOspiti, Camera camera, List&lt;ServizioPrenotato&gt; servizi, Cliente cliente) : Prenotazione</w:t>
             </w:r>
           </w:p>
         </w:tc>
@@ -10564,7 +10876,19 @@
               <w:cnfStyle w:val="000000000000" w:firstRow="0" w:lastRow="0" w:firstColumn="0" w:lastColumn="0" w:oddVBand="0" w:evenVBand="0" w:oddHBand="0" w:evenHBand="0" w:firstRowFirstColumn="0" w:firstRowLastColumn="0" w:lastRowFirstColumn="0" w:lastRowLastColumn="0"/>
             </w:pPr>
             <w:r>
-              <w:t>context GestionePrenotazioniService::creaPrenotazione(Date dataCheckIn, Date dataCheckOut, int numeroOspiti, Camera camera, List&lt;ServizioPrenotato&gt; servizi, Cliente cliente) : Prenotazione</w:t>
+              <w:t>context GestionePrenotazioniService::creaPrenotazione(</w:t>
+            </w:r>
+            <w:r>
+              <w:t>LocalDate</w:t>
+            </w:r>
+            <w:r>
+              <w:t xml:space="preserve"> dataCheckIn, </w:t>
+            </w:r>
+            <w:r>
+              <w:t>LocalDate</w:t>
+            </w:r>
+            <w:r>
+              <w:t xml:space="preserve"> dataCheckOut, int numeroOspiti, Camera camera, List&lt;ServizioPrenotato&gt; servizi, Cliente cliente) : Prenotazione</w:t>
             </w:r>
           </w:p>
           <w:p>
@@ -10596,7 +10920,19 @@
               <w:rPr>
                 <w:lang w:val="en-GB"/>
               </w:rPr>
-              <w:t>&gt;= Date::now()</w:t>
+              <w:t xml:space="preserve">&gt;= </w:t>
+            </w:r>
+            <w:r>
+              <w:rPr>
+                <w:lang w:val="en-GB"/>
+              </w:rPr>
+              <w:t>LocalDate</w:t>
+            </w:r>
+            <w:r>
+              <w:rPr>
+                <w:lang w:val="en-GB"/>
+              </w:rPr>
+              <w:t>::now()</w:t>
             </w:r>
           </w:p>
           <w:p>
@@ -10628,7 +10964,19 @@
               <w:rPr>
                 <w:lang w:val="en-GB"/>
               </w:rPr>
-              <w:t>CheckOut &gt; Date::now()</w:t>
+              <w:t xml:space="preserve">CheckOut &gt; </w:t>
+            </w:r>
+            <w:r>
+              <w:rPr>
+                <w:lang w:val="en-GB"/>
+              </w:rPr>
+              <w:t>LocalDate</w:t>
+            </w:r>
+            <w:r>
+              <w:rPr>
+                <w:lang w:val="en-GB"/>
+              </w:rPr>
+              <w:t>::now()</w:t>
             </w:r>
           </w:p>
           <w:p>
@@ -10785,7 +11133,19 @@
               <w:cnfStyle w:val="000000100000" w:firstRow="0" w:lastRow="0" w:firstColumn="0" w:lastColumn="0" w:oddVBand="0" w:evenVBand="0" w:oddHBand="1" w:evenHBand="0" w:firstRowFirstColumn="0" w:firstRowLastColumn="0" w:lastRowFirstColumn="0" w:lastRowLastColumn="0"/>
             </w:pPr>
             <w:r>
-              <w:t>context GestionePrenotazioniService::creaPrenotazione(Date dataCheckIn, Date dataCheckOut, int numeroOspiti, Camera camera, List&lt;ServizioPrenotato&gt; servizi, Cliente cliente) : Prenotazione</w:t>
+              <w:t>context GestionePrenotazioniService::creaPrenotazione(</w:t>
+            </w:r>
+            <w:r>
+              <w:t>LocalDate</w:t>
+            </w:r>
+            <w:r>
+              <w:t xml:space="preserve"> dataCheckIn, </w:t>
+            </w:r>
+            <w:r>
+              <w:t>LocalDate</w:t>
+            </w:r>
+            <w:r>
+              <w:t xml:space="preserve"> dataCheckOut, int numeroOspiti, Camera camera, List&lt;ServizioPrenotato&gt; servizi, Cliente cliente) : Prenotazione</w:t>
             </w:r>
           </w:p>
           <w:p>
@@ -11060,7 +11420,10 @@
               <w:t xml:space="preserve">pre: prenotazione.dataCheckIn &gt; </w:t>
             </w:r>
             <w:r>
-              <w:t>Date::now()</w:t>
+              <w:t>LocalDate</w:t>
+            </w:r>
+            <w:r>
+              <w:t>::now()</w:t>
             </w:r>
           </w:p>
         </w:tc>
@@ -11204,14 +11567,37 @@
               <w:cnfStyle w:val="000000000000" w:firstRow="0" w:lastRow="0" w:firstColumn="0" w:lastColumn="0" w:oddVBand="0" w:evenVBand="0" w:oddHBand="0" w:evenHBand="0" w:firstRowFirstColumn="0" w:firstRowLastColumn="0" w:lastRowFirstColumn="0" w:lastRowLastColumn="0"/>
               <w:rPr>
                 <w:color w:val="FFFFFF" w:themeColor="background1"/>
-                <w:lang w:val="en-US"/>
               </w:rPr>
             </w:pPr>
             <w:r>
               <w:rPr>
                 <w:color w:val="FFFFFF" w:themeColor="background1"/>
               </w:rPr>
-              <w:t>+ cercaPrenotazioni(String email, Date checkIn, Date checkOut) : Collection&lt;Prenotazioni&gt;</w:t>
+              <w:t xml:space="preserve">+ cercaPrenotazioni(String email, </w:t>
+            </w:r>
+            <w:r>
+              <w:rPr>
+                <w:color w:val="FFFFFF" w:themeColor="background1"/>
+              </w:rPr>
+              <w:t>LocalDate</w:t>
+            </w:r>
+            <w:r>
+              <w:rPr>
+                <w:color w:val="FFFFFF" w:themeColor="background1"/>
+              </w:rPr>
+              <w:t xml:space="preserve"> checkIn, </w:t>
+            </w:r>
+            <w:r>
+              <w:rPr>
+                <w:color w:val="FFFFFF" w:themeColor="background1"/>
+              </w:rPr>
+              <w:t>LocalDate</w:t>
+            </w:r>
+            <w:r>
+              <w:rPr>
+                <w:color w:val="FFFFFF" w:themeColor="background1"/>
+              </w:rPr>
+              <w:t xml:space="preserve"> checkOut) : Collection&lt;Prenotazioni&gt;</w:t>
             </w:r>
           </w:p>
         </w:tc>
@@ -11293,21 +11679,24 @@
           <w:p>
             <w:pPr>
               <w:cnfStyle w:val="000000000000" w:firstRow="0" w:lastRow="0" w:firstColumn="0" w:lastColumn="0" w:oddVBand="0" w:evenVBand="0" w:oddHBand="0" w:evenHBand="0" w:firstRowFirstColumn="0" w:firstRowLastColumn="0" w:lastRowFirstColumn="0" w:lastRowLastColumn="0"/>
-              <w:rPr>
-                <w:lang w:val="en-US"/>
-              </w:rPr>
-            </w:pPr>
-            <w:r>
-              <w:rPr>
-                <w:lang w:val="en-US"/>
-              </w:rPr>
+            </w:pPr>
+            <w:r>
               <w:t>context GestionePrenotazioniService::</w:t>
             </w:r>
             <w:r>
-              <w:rPr>
-                <w:lang w:val="en-US"/>
-              </w:rPr>
-              <w:t>cercaPrenotazioni(String email, Date checkIn, Date checkOut) : Collection&lt;Prenotazioni&gt;</w:t>
+              <w:t xml:space="preserve">cercaPrenotazioni(String email, </w:t>
+            </w:r>
+            <w:r>
+              <w:t>LocalDate</w:t>
+            </w:r>
+            <w:r>
+              <w:t xml:space="preserve"> checkIn, </w:t>
+            </w:r>
+            <w:r>
+              <w:t>LocalDate</w:t>
+            </w:r>
+            <w:r>
+              <w:t xml:space="preserve"> checkOut) : Collection&lt;Prenotazioni&gt;</w:t>
             </w:r>
           </w:p>
           <w:p>
@@ -11415,20 +11804,44 @@
               <w:t>context GestionePrenotazioniService::</w:t>
             </w:r>
             <w:r>
-              <w:t>cercaPrenotazioni(String email, Date checkIn, Date checkOut) : Collection&lt;Prenotazioni&gt;</w:t>
+              <w:t xml:space="preserve">cercaPrenotazioni(String email, </w:t>
+            </w:r>
+            <w:r>
+              <w:t>LocalDate</w:t>
+            </w:r>
+            <w:r>
+              <w:t xml:space="preserve"> checkIn, </w:t>
+            </w:r>
+            <w:r>
+              <w:t>LocalDate</w:t>
+            </w:r>
+            <w:r>
+              <w:t xml:space="preserve"> checkOut) : Collection&lt;Prenotazioni&gt;</w:t>
             </w:r>
           </w:p>
           <w:p>
             <w:pPr>
               <w:cnfStyle w:val="000000100000" w:firstRow="0" w:lastRow="0" w:firstColumn="0" w:lastColumn="0" w:oddVBand="0" w:evenVBand="0" w:oddHBand="1" w:evenHBand="0" w:firstRowFirstColumn="0" w:firstRowLastColumn="0" w:lastRowFirstColumn="0" w:lastRowLastColumn="0"/>
-            </w:pPr>
-            <w:r>
+              <w:rPr>
+                <w:lang w:val="en-GB"/>
+              </w:rPr>
+            </w:pPr>
+            <w:r>
+              <w:rPr>
+                <w:lang w:val="en-GB"/>
+              </w:rPr>
               <w:t xml:space="preserve">post: </w:t>
             </w:r>
             <w:r>
+              <w:rPr>
+                <w:lang w:val="en-GB"/>
+              </w:rPr>
               <w:t>result &lt;&gt; null and</w:t>
             </w:r>
             <w:r>
+              <w:rPr>
+                <w:lang w:val="en-GB"/>
+              </w:rPr>
               <w:t xml:space="preserve"> result </w:t>
             </w:r>
             <w:r>
@@ -11438,15 +11851,27 @@
               <w:sym w:font="Wingdings" w:char="F0E0"/>
             </w:r>
             <w:r>
+              <w:rPr>
+                <w:lang w:val="en-GB"/>
+              </w:rPr>
               <w:t xml:space="preserve"> forAll</w:t>
             </w:r>
             <w:r>
+              <w:rPr>
+                <w:lang w:val="en-GB"/>
+              </w:rPr>
               <w:t xml:space="preserve">(p | </w:t>
             </w:r>
             <w:r>
+              <w:rPr>
+                <w:lang w:val="en-GB"/>
+              </w:rPr>
               <w:t>self.getPrenotazioni()</w:t>
             </w:r>
             <w:r>
+              <w:rPr>
+                <w:lang w:val="en-GB"/>
+              </w:rPr>
               <w:t xml:space="preserve"> </w:t>
             </w:r>
             <w:r>
@@ -11456,12 +11881,21 @@
               <w:sym w:font="Wingdings" w:char="F0E0"/>
             </w:r>
             <w:r>
+              <w:rPr>
+                <w:lang w:val="en-GB"/>
+              </w:rPr>
               <w:t xml:space="preserve"> </w:t>
             </w:r>
             <w:r>
+              <w:rPr>
+                <w:lang w:val="en-GB"/>
+              </w:rPr>
               <w:t>include(p)</w:t>
             </w:r>
             <w:r>
+              <w:rPr>
+                <w:lang w:val="en-GB"/>
+              </w:rPr>
               <w:t>)</w:t>
             </w:r>
           </w:p>
@@ -11470,7 +11904,15 @@
     </w:tbl>
     <w:bookmarkEnd w:id="13"/>
     <w:p>
-      <w:r>
+      <w:pPr>
+        <w:rPr>
+          <w:lang w:val="en-GB"/>
+        </w:rPr>
+      </w:pPr>
+      <w:r>
+        <w:rPr>
+          <w:lang w:val="en-GB"/>
+        </w:rPr>
         <w:t xml:space="preserve"> </w:t>
       </w:r>
     </w:p>
@@ -11480,11 +11922,13 @@
         <w:suppressAutoHyphens w:val="0"/>
         <w:rPr>
           <w:b/>
+          <w:lang w:val="en-GB"/>
         </w:rPr>
       </w:pPr>
       <w:r>
         <w:rPr>
           <w:b/>
+          <w:lang w:val="en-GB"/>
         </w:rPr>
         <w:br w:type="page"/>
       </w:r>
@@ -11972,27 +12416,24 @@
           <w:p>
             <w:pPr>
               <w:cnfStyle w:val="000000000000" w:firstRow="0" w:lastRow="0" w:firstColumn="0" w:lastColumn="0" w:oddVBand="0" w:evenVBand="0" w:oddHBand="0" w:evenHBand="0" w:firstRowFirstColumn="0" w:firstRowLastColumn="0" w:lastRowFirstColumn="0" w:lastRowLastColumn="0"/>
-              <w:rPr>
-                <w:lang w:val="en-GB"/>
-              </w:rPr>
-            </w:pPr>
-            <w:r>
-              <w:rPr>
-                <w:lang w:val="en-GB"/>
-              </w:rPr>
+            </w:pPr>
+            <w:r>
               <w:t xml:space="preserve">+ </w:t>
             </w:r>
             <w:r>
-              <w:rPr>
-                <w:lang w:val="en-GB"/>
-              </w:rPr>
-              <w:t>cercaPrenotazioni(Date checkIn, Date checkOut) : Collection</w:t>
-            </w:r>
-            <w:r>
-              <w:rPr>
-                <w:lang w:val="en-GB"/>
-              </w:rPr>
-              <w:t>&lt;Prenotazione&gt;</w:t>
+              <w:t>cercaPrenotazioni(</w:t>
+            </w:r>
+            <w:r>
+              <w:t>LocalDate</w:t>
+            </w:r>
+            <w:r>
+              <w:t xml:space="preserve"> checkIn, </w:t>
+            </w:r>
+            <w:r>
+              <w:t>LocalDate</w:t>
+            </w:r>
+            <w:r>
+              <w:t xml:space="preserve"> checkOut) : Collection&lt;Prenotazione&gt;</w:t>
             </w:r>
           </w:p>
         </w:tc>
@@ -12452,7 +12893,10 @@
               <w:t xml:space="preserve">re: prenotazione.dataCheckIn &gt; </w:t>
             </w:r>
             <w:r>
-              <w:t>Date::now()</w:t>
+              <w:t>LocalDate</w:t>
+            </w:r>
+            <w:r>
+              <w:t>::now()</w:t>
             </w:r>
           </w:p>
         </w:tc>
@@ -12584,15 +13028,37 @@
               <w:cnfStyle w:val="000000000000" w:firstRow="0" w:lastRow="0" w:firstColumn="0" w:lastColumn="0" w:oddVBand="0" w:evenVBand="0" w:oddHBand="0" w:evenHBand="0" w:firstRowFirstColumn="0" w:firstRowLastColumn="0" w:lastRowFirstColumn="0" w:lastRowLastColumn="0"/>
               <w:rPr>
                 <w:color w:val="FFFFFF" w:themeColor="background1"/>
-                <w:lang w:val="en-US"/>
               </w:rPr>
             </w:pPr>
             <w:r>
               <w:rPr>
                 <w:color w:val="FFFFFF" w:themeColor="background1"/>
-                <w:lang w:val="en-GB"/>
-              </w:rPr>
-              <w:t>+ cercaPrenotazioni(Date checkIn, Date checkOut) : Collection&lt;Prenotazione&gt;</w:t>
+              </w:rPr>
+              <w:t>+ cercaPrenotazioni(</w:t>
+            </w:r>
+            <w:r>
+              <w:rPr>
+                <w:color w:val="FFFFFF" w:themeColor="background1"/>
+              </w:rPr>
+              <w:t>LocalDate</w:t>
+            </w:r>
+            <w:r>
+              <w:rPr>
+                <w:color w:val="FFFFFF" w:themeColor="background1"/>
+              </w:rPr>
+              <w:t xml:space="preserve"> checkIn, </w:t>
+            </w:r>
+            <w:r>
+              <w:rPr>
+                <w:color w:val="FFFFFF" w:themeColor="background1"/>
+              </w:rPr>
+              <w:t>LocalDate</w:t>
+            </w:r>
+            <w:r>
+              <w:rPr>
+                <w:color w:val="FFFFFF" w:themeColor="background1"/>
+              </w:rPr>
+              <w:t xml:space="preserve"> checkOut) : Collection&lt;Prenotazione&gt;</w:t>
             </w:r>
           </w:p>
         </w:tc>
@@ -12671,47 +13137,68 @@
           <w:p>
             <w:pPr>
               <w:cnfStyle w:val="000000000000" w:firstRow="0" w:lastRow="0" w:firstColumn="0" w:lastColumn="0" w:oddVBand="0" w:evenVBand="0" w:oddHBand="0" w:evenHBand="0" w:firstRowFirstColumn="0" w:firstRowLastColumn="0" w:lastRowFirstColumn="0" w:lastRowLastColumn="0"/>
+            </w:pPr>
+            <w:r>
+              <w:t>context Cliente::</w:t>
+            </w:r>
+            <w:r>
+              <w:t>cercaPrenotazioni</w:t>
+            </w:r>
+            <w:r>
+              <w:t>(</w:t>
+            </w:r>
+            <w:r>
+              <w:t>LocalDate</w:t>
+            </w:r>
+            <w:r>
+              <w:t xml:space="preserve"> checkIn, </w:t>
+            </w:r>
+            <w:r>
+              <w:t>LocalDate</w:t>
+            </w:r>
+            <w:r>
+              <w:t xml:space="preserve"> checkOut) : Collection&lt;Prenotazione&gt;</w:t>
+            </w:r>
+          </w:p>
+          <w:p>
+            <w:pPr>
+              <w:cnfStyle w:val="000000000000" w:firstRow="0" w:lastRow="0" w:firstColumn="0" w:lastColumn="0" w:oddVBand="0" w:evenVBand="0" w:oddHBand="0" w:evenHBand="0" w:firstRowFirstColumn="0" w:firstRowLastColumn="0" w:lastRowFirstColumn="0" w:lastRowLastColumn="0"/>
               <w:rPr>
                 <w:lang w:val="en-GB"/>
               </w:rPr>
             </w:pPr>
             <w:r>
-              <w:t>context Cliente::</w:t>
-            </w:r>
-            <w:r>
-              <w:t>cercaPrenotazioni</w:t>
-            </w:r>
-            <w:r>
-              <w:t>(</w:t>
-            </w:r>
-            <w:r>
               <w:rPr>
                 <w:lang w:val="en-GB"/>
               </w:rPr>
-              <w:t>Date checkIn, Date checkOut) : Collection&lt;Prenotazione&gt;</w:t>
+              <w:t>pre: checkIn &lt;&gt; null</w:t>
             </w:r>
           </w:p>
           <w:p>
             <w:pPr>
               <w:cnfStyle w:val="000000000000" w:firstRow="0" w:lastRow="0" w:firstColumn="0" w:lastColumn="0" w:oddVBand="0" w:evenVBand="0" w:oddHBand="0" w:evenHBand="0" w:firstRowFirstColumn="0" w:firstRowLastColumn="0" w:lastRowFirstColumn="0" w:lastRowLastColumn="0"/>
-            </w:pPr>
-            <w:r>
-              <w:t>pre: checkIn &lt;&gt; null</w:t>
+              <w:rPr>
+                <w:lang w:val="en-GB"/>
+              </w:rPr>
+            </w:pPr>
+            <w:r>
+              <w:rPr>
+                <w:lang w:val="en-GB"/>
+              </w:rPr>
+              <w:t>pre: checkOut &lt;&gt; null</w:t>
             </w:r>
           </w:p>
           <w:p>
             <w:pPr>
               <w:cnfStyle w:val="000000000000" w:firstRow="0" w:lastRow="0" w:firstColumn="0" w:lastColumn="0" w:oddVBand="0" w:evenVBand="0" w:oddHBand="0" w:evenHBand="0" w:firstRowFirstColumn="0" w:firstRowLastColumn="0" w:lastRowFirstColumn="0" w:lastRowLastColumn="0"/>
-            </w:pPr>
-            <w:r>
-              <w:t>pre: checkOut &lt;&gt; null</w:t>
-            </w:r>
-          </w:p>
-          <w:p>
-            <w:pPr>
-              <w:cnfStyle w:val="000000000000" w:firstRow="0" w:lastRow="0" w:firstColumn="0" w:lastColumn="0" w:oddVBand="0" w:evenVBand="0" w:oddHBand="0" w:evenHBand="0" w:firstRowFirstColumn="0" w:firstRowLastColumn="0" w:lastRowFirstColumn="0" w:lastRowLastColumn="0"/>
-            </w:pPr>
-            <w:r>
+              <w:rPr>
+                <w:lang w:val="en-GB"/>
+              </w:rPr>
+            </w:pPr>
+            <w:r>
+              <w:rPr>
+                <w:lang w:val="en-GB"/>
+              </w:rPr>
               <w:t>pre: checkIn &lt; checkOut</w:t>
             </w:r>
           </w:p>
@@ -12755,25 +13242,52 @@
               <w:cnfStyle w:val="000000100000" w:firstRow="0" w:lastRow="0" w:firstColumn="0" w:lastColumn="0" w:oddVBand="0" w:evenVBand="0" w:oddHBand="1" w:evenHBand="0" w:firstRowFirstColumn="0" w:firstRowLastColumn="0" w:lastRowFirstColumn="0" w:lastRowLastColumn="0"/>
             </w:pPr>
             <w:r>
-              <w:t>context Cliente::cercaPrenotazioni(Date checkIn, Date checkOut) : Collection&lt;Prenotazione&gt;</w:t>
+              <w:t>context Cliente::cercaPrenotazioni(</w:t>
+            </w:r>
+            <w:r>
+              <w:t>LocalDate</w:t>
+            </w:r>
+            <w:r>
+              <w:t xml:space="preserve"> checkIn, </w:t>
+            </w:r>
+            <w:r>
+              <w:t>LocalDate</w:t>
+            </w:r>
+            <w:r>
+              <w:t xml:space="preserve"> checkOut) : Collection&lt;Prenotazione&gt;</w:t>
             </w:r>
           </w:p>
           <w:p>
             <w:pPr>
               <w:cnfStyle w:val="000000100000" w:firstRow="0" w:lastRow="0" w:firstColumn="0" w:lastColumn="0" w:oddVBand="0" w:evenVBand="0" w:oddHBand="1" w:evenHBand="0" w:firstRowFirstColumn="0" w:firstRowLastColumn="0" w:lastRowFirstColumn="0" w:lastRowLastColumn="0"/>
-            </w:pPr>
-            <w:r>
+              <w:rPr>
+                <w:lang w:val="en-GB"/>
+              </w:rPr>
+            </w:pPr>
+            <w:r>
+              <w:rPr>
+                <w:lang w:val="en-GB"/>
+              </w:rPr>
               <w:t xml:space="preserve">post: </w:t>
             </w:r>
             <w:r>
+              <w:rPr>
+                <w:lang w:val="en-GB"/>
+              </w:rPr>
               <w:t>result &lt;&gt; null</w:t>
             </w:r>
           </w:p>
           <w:p>
             <w:pPr>
               <w:cnfStyle w:val="000000100000" w:firstRow="0" w:lastRow="0" w:firstColumn="0" w:lastColumn="0" w:oddVBand="0" w:evenVBand="0" w:oddHBand="1" w:evenHBand="0" w:firstRowFirstColumn="0" w:firstRowLastColumn="0" w:lastRowFirstColumn="0" w:lastRowLastColumn="0"/>
-            </w:pPr>
-            <w:r>
+              <w:rPr>
+                <w:lang w:val="en-GB"/>
+              </w:rPr>
+            </w:pPr>
+            <w:r>
+              <w:rPr>
+                <w:lang w:val="en-GB"/>
+              </w:rPr>
               <w:t xml:space="preserve">post: result </w:t>
             </w:r>
             <w:r>
@@ -12783,12 +13297,21 @@
               <w:sym w:font="Wingdings" w:char="F0E0"/>
             </w:r>
             <w:r>
+              <w:rPr>
+                <w:lang w:val="en-GB"/>
+              </w:rPr>
               <w:t xml:space="preserve"> forAll(p | self.prenotazion</w:t>
             </w:r>
             <w:r>
+              <w:rPr>
+                <w:lang w:val="en-GB"/>
+              </w:rPr>
               <w:t>i</w:t>
             </w:r>
             <w:r>
+              <w:rPr>
+                <w:lang w:val="en-GB"/>
+              </w:rPr>
               <w:t xml:space="preserve"> </w:t>
             </w:r>
             <w:r>
@@ -12798,9 +13321,15 @@
               <w:sym w:font="Wingdings" w:char="F0E0"/>
             </w:r>
             <w:r>
+              <w:rPr>
+                <w:lang w:val="en-GB"/>
+              </w:rPr>
               <w:t xml:space="preserve"> include(p)</w:t>
             </w:r>
             <w:r>
+              <w:rPr>
+                <w:lang w:val="en-GB"/>
+              </w:rPr>
               <w:t>)</w:t>
             </w:r>
           </w:p>
@@ -12815,7 +13344,7 @@
           <w:numId w:val="1"/>
         </w:numPr>
       </w:pPr>
-      <w:bookmarkStart w:id="15" w:name="_Toc184715688"/>
+      <w:bookmarkStart w:id="15" w:name="_Toc187180789"/>
       <w:r>
         <w:lastRenderedPageBreak/>
         <w:t>Design Pattern</w:t>

</xml_diff>